<commit_message>
Final version of design document.
</commit_message>
<xml_diff>
--- a/project4_design.docx
+++ b/project4_design.docx
@@ -102,6 +102,60 @@
     </w:p>
     <w:p>
       <w:pPr>
+        <w:spacing w:before="0" w:after="200" w:line="240"/>
+        <w:ind w:right="0" w:left="0" w:firstLine="0"/>
+        <w:jc w:val="both"/>
+        <w:rPr>
+          <w:rFonts w:ascii="Times" w:hAnsi="Times" w:cs="Times" w:eastAsia="Times"/>
+          <w:color w:val="0000FF"/>
+          <w:spacing w:val="0"/>
+          <w:position w:val="0"/>
+          <w:sz w:val="24"/>
+          <w:shd w:fill="auto" w:val="clear"/>
+        </w:rPr>
+      </w:pPr>
+      <w:r>
+        <w:object w:dxaOrig="7920" w:dyaOrig="6851">
+          <v:rect xmlns:o="urn:schemas-microsoft-com:office:office" xmlns:v="urn:schemas-microsoft-com:vml" id="rectole0000000000" style="width:396.000000pt;height:342.550000pt" o:preferrelative="t" o:ole="">
+            <o:lock v:ext="edit"/>
+            <v:imagedata xmlns:r="http://schemas.openxmlformats.org/officeDocument/2006/relationships" r:id="docRId1" o:title=""/>
+          </v:rect>
+          <o:OLEObject xmlns:r="http://schemas.openxmlformats.org/officeDocument/2006/relationships" xmlns:o="urn:schemas-microsoft-com:office:office" Type="Embed" ProgID="StaticDib" DrawAspect="Content" ObjectID="0000000000" ShapeID="rectole0000000000" r:id="docRId0"/>
+        </w:object>
+      </w:r>
+    </w:p>
+    <w:p>
+      <w:pPr>
+        <w:spacing w:before="0" w:after="200" w:line="240"/>
+        <w:ind w:right="0" w:left="0" w:firstLine="0"/>
+        <w:jc w:val="both"/>
+        <w:rPr>
+          <w:rFonts w:ascii="Times" w:hAnsi="Times" w:cs="Times" w:eastAsia="Times"/>
+          <w:color w:val="0000FF"/>
+          <w:spacing w:val="0"/>
+          <w:position w:val="0"/>
+          <w:sz w:val="24"/>
+          <w:shd w:fill="auto" w:val="clear"/>
+        </w:rPr>
+      </w:pPr>
+    </w:p>
+    <w:p>
+      <w:pPr>
+        <w:spacing w:before="0" w:after="200" w:line="276"/>
+        <w:ind w:right="0" w:left="0" w:firstLine="0"/>
+        <w:jc w:val="both"/>
+        <w:rPr>
+          <w:rFonts w:ascii="Times" w:hAnsi="Times" w:cs="Times" w:eastAsia="Times"/>
+          <w:color w:val="0000FF"/>
+          <w:spacing w:val="0"/>
+          <w:position w:val="0"/>
+          <w:sz w:val="24"/>
+          <w:shd w:fill="auto" w:val="clear"/>
+        </w:rPr>
+      </w:pPr>
+    </w:p>
+    <w:p>
+      <w:pPr>
         <w:spacing w:before="0" w:after="200" w:line="276"/>
         <w:ind w:right="0" w:left="0" w:firstLine="0"/>
         <w:jc w:val="both"/>
@@ -184,7 +238,7 @@
       <w:pPr>
         <w:numPr>
           <w:ilvl w:val="0"/>
-          <w:numId w:val="3"/>
+          <w:numId w:val="5"/>
         </w:numPr>
         <w:spacing w:before="0" w:after="200" w:line="276"/>
         <w:ind w:right="0" w:left="720" w:hanging="360"/>
@@ -214,7 +268,7 @@
       <w:pPr>
         <w:numPr>
           <w:ilvl w:val="0"/>
-          <w:numId w:val="3"/>
+          <w:numId w:val="5"/>
         </w:numPr>
         <w:spacing w:before="0" w:after="200" w:line="276"/>
         <w:ind w:right="0" w:left="720" w:hanging="360"/>
@@ -266,7 +320,7 @@
       <w:pPr>
         <w:numPr>
           <w:ilvl w:val="0"/>
-          <w:numId w:val="3"/>
+          <w:numId w:val="5"/>
         </w:numPr>
         <w:spacing w:before="0" w:after="200" w:line="276"/>
         <w:ind w:right="0" w:left="720" w:hanging="360"/>
@@ -302,6 +356,47 @@
           <w:shd w:fill="auto" w:val="clear"/>
         </w:rPr>
         <w:t xml:space="preserve"> User processes cannot map the area devoted to page directories and page tables.</w:t>
+      </w:r>
+    </w:p>
+    <w:p>
+      <w:pPr>
+        <w:spacing w:before="0" w:after="200" w:line="276"/>
+        <w:ind w:right="0" w:left="0" w:firstLine="0"/>
+        <w:jc w:val="both"/>
+        <w:rPr>
+          <w:rFonts w:ascii="Times" w:hAnsi="Times" w:cs="Times" w:eastAsia="Times"/>
+          <w:color w:val="0000FF"/>
+          <w:spacing w:val="0"/>
+          <w:position w:val="0"/>
+          <w:sz w:val="24"/>
+          <w:shd w:fill="auto" w:val="clear"/>
+        </w:rPr>
+      </w:pPr>
+    </w:p>
+    <w:p>
+      <w:pPr>
+        <w:spacing w:before="0" w:after="200" w:line="276"/>
+        <w:ind w:right="0" w:left="0" w:firstLine="0"/>
+        <w:jc w:val="both"/>
+        <w:rPr>
+          <w:rFonts w:ascii="Times" w:hAnsi="Times" w:cs="Times" w:eastAsia="Times"/>
+          <w:color w:val="0000FF"/>
+          <w:spacing w:val="0"/>
+          <w:position w:val="0"/>
+          <w:sz w:val="24"/>
+          <w:shd w:fill="auto" w:val="clear"/>
+        </w:rPr>
+      </w:pPr>
+      <w:r>
+        <w:rPr>
+          <w:rFonts w:ascii="Times" w:hAnsi="Times" w:cs="Times" w:eastAsia="Times"/>
+          <w:color w:val="auto"/>
+          <w:spacing w:val="0"/>
+          <w:position w:val="0"/>
+          <w:sz w:val="24"/>
+          <w:shd w:fill="auto" w:val="clear"/>
+        </w:rPr>
+        <w:t xml:space="preserve">For all processes, the page directories and resultant page tables will be identical. They will start with 8 PDEs pointing to full pages of PTEs. This means there are 8K pages since each directory page is 4KB and each entry is 4B resulting in 1K entries. These 8K pages are the XINU_AREA and are needed to be accessible by any and all processes. From there, system processes will map the PT_AREA and FFS_AREA given that they need access to both areas. User processes on the other hand will start by only seeing the XINU_AREA when initialized. Everything else (the frames of the FFS_AREA that are allocated) are added dynamically upon allocation.</w:t>
       </w:r>
     </w:p>
     <w:p>
@@ -377,7 +472,7 @@
       <w:pPr>
         <w:numPr>
           <w:ilvl w:val="0"/>
-          <w:numId w:val="6"/>
+          <w:numId w:val="9"/>
         </w:numPr>
         <w:spacing w:before="0" w:after="200" w:line="276"/>
         <w:ind w:right="0" w:left="720" w:hanging="360"/>
@@ -437,7 +532,41 @@
           <w:sz w:val="24"/>
           <w:shd w:fill="auto" w:val="clear"/>
         </w:rPr>
-        <w:t xml:space="preserve">initialize.c</w:t>
+        <w:t xml:space="preserve">initialize.c.</w:t>
+      </w:r>
+      <w:r>
+        <w:rPr>
+          <w:rFonts w:ascii="Times" w:hAnsi="Times" w:cs="Times" w:eastAsia="Times"/>
+          <w:color w:val="auto"/>
+          <w:spacing w:val="0"/>
+          <w:position w:val="0"/>
+          <w:sz w:val="24"/>
+          <w:shd w:fill="auto" w:val="clear"/>
+        </w:rPr>
+        <w:t xml:space="preserve"> This is done by first calling </w:t>
+      </w:r>
+      <w:r>
+        <w:rPr>
+          <w:rFonts w:ascii="Times" w:hAnsi="Times" w:cs="Times" w:eastAsia="Times"/>
+          <w:i/>
+          <w:color w:val="auto"/>
+          <w:spacing w:val="0"/>
+          <w:position w:val="0"/>
+          <w:sz w:val="24"/>
+          <w:shd w:fill="auto" w:val="clear"/>
+        </w:rPr>
+        <w:t xml:space="preserve">initialize_page_table()</w:t>
+      </w:r>
+      <w:r>
+        <w:rPr>
+          <w:rFonts w:ascii="Times" w:hAnsi="Times" w:cs="Times" w:eastAsia="Times"/>
+          <w:color w:val="auto"/>
+          <w:spacing w:val="0"/>
+          <w:position w:val="0"/>
+          <w:sz w:val="24"/>
+          <w:shd w:fill="auto" w:val="clear"/>
+        </w:rPr>
+        <w:t xml:space="preserve"> to initialize the page table so that the area of memory that was available prior is available after enabling. The function enable_paging() function is then called, which sets a bit in a special purpose register to enable paging. After enabled, all memory accesses occur through the page table. </w:t>
       </w:r>
     </w:p>
     <w:p>
@@ -498,7 +627,7 @@
       <w:pPr>
         <w:numPr>
           <w:ilvl w:val="0"/>
-          <w:numId w:val="8"/>
+          <w:numId w:val="11"/>
         </w:numPr>
         <w:spacing w:before="0" w:after="200" w:line="276"/>
         <w:ind w:right="0" w:left="720" w:hanging="360"/>
@@ -545,7 +674,7 @@
           <w:sz w:val="24"/>
           <w:shd w:fill="auto" w:val="clear"/>
         </w:rPr>
-        <w:t xml:space="preserve"> function, they will share a page table to support paging. This page table will include 8192 page tavle entries as well as the areas (inluding PT_AREA and FFS_AREA).</w:t>
+        <w:t xml:space="preserve"> function, they will share a page table to support paging. This page table will include 8192 page table entries as well as the areas (including PT_AREA and FFS_AREA). All processes also need a CR3 field in the PCB.</w:t>
       </w:r>
     </w:p>
     <w:p>
@@ -606,7 +735,7 @@
       <w:pPr>
         <w:numPr>
           <w:ilvl w:val="0"/>
-          <w:numId w:val="10"/>
+          <w:numId w:val="13"/>
         </w:numPr>
         <w:spacing w:before="0" w:after="200" w:line="276"/>
         <w:ind w:right="0" w:left="720" w:hanging="360"/>
@@ -630,7 +759,7 @@
           <w:sz w:val="24"/>
           <w:shd w:fill="auto" w:val="clear"/>
         </w:rPr>
-        <w:t xml:space="preserve">When a process is terminated, the page table of the process is released. This also includes any used free frame spaces that are no longer required. physical memory used by page directory and second-level page tables are also released upon termination. </w:t>
+        <w:t xml:space="preserve">When a process is terminated, the page table of the process is released. This also includes any used free frame spaces that are no longer required. Physical memory used by page directory and second-level page tables are also released upon termination. </w:t>
       </w:r>
     </w:p>
     <w:p>
@@ -668,8 +797,7 @@
         <w:jc w:val="both"/>
         <w:rPr>
           <w:rFonts w:ascii="Times" w:hAnsi="Times" w:cs="Times" w:eastAsia="Times"/>
-          <w:b/>
-          <w:color w:val="auto"/>
+          <w:color w:val="0000FF"/>
           <w:spacing w:val="0"/>
           <w:position w:val="0"/>
           <w:sz w:val="24"/>
@@ -686,67 +814,13 @@
           <w:shd w:fill="auto" w:val="clear"/>
         </w:rPr>
         <w:t xml:space="preserve">What should be done at context switch to support paging?</w:t>
-      </w:r>
-    </w:p>
-    <w:p>
-      <w:pPr>
-        <w:spacing w:before="0" w:after="200" w:line="276"/>
-        <w:ind w:right="0" w:left="0" w:firstLine="0"/>
-        <w:jc w:val="both"/>
-        <w:rPr>
-          <w:rFonts w:ascii="Times" w:hAnsi="Times" w:cs="Times" w:eastAsia="Times"/>
-          <w:b/>
-          <w:color w:val="auto"/>
-          <w:spacing w:val="0"/>
-          <w:position w:val="0"/>
-          <w:sz w:val="24"/>
-          <w:shd w:fill="auto" w:val="clear"/>
-        </w:rPr>
-      </w:pPr>
-      <w:r>
-        <w:rPr>
-          <w:rFonts w:ascii="Times" w:hAnsi="Times" w:cs="Times" w:eastAsia="Times"/>
-          <w:b/>
-          <w:color w:val="auto"/>
-          <w:spacing w:val="0"/>
-          <w:position w:val="0"/>
-          <w:sz w:val="24"/>
-          <w:shd w:fill="auto" w:val="clear"/>
-        </w:rPr>
-        <w:t xml:space="preserve">Heap allocation, deallocation and access</w:t>
-      </w:r>
-    </w:p>
-    <w:p>
-      <w:pPr>
-        <w:spacing w:before="0" w:after="200" w:line="276"/>
-        <w:ind w:right="0" w:left="0" w:firstLine="0"/>
-        <w:jc w:val="both"/>
-        <w:rPr>
-          <w:rFonts w:ascii="Times" w:hAnsi="Times" w:cs="Times" w:eastAsia="Times"/>
-          <w:color w:val="0000FF"/>
-          <w:spacing w:val="0"/>
-          <w:position w:val="0"/>
-          <w:sz w:val="24"/>
-          <w:shd w:fill="auto" w:val="clear"/>
-        </w:rPr>
-      </w:pPr>
-      <w:r>
-        <w:rPr>
-          <w:rFonts w:ascii="Times" w:hAnsi="Times" w:cs="Times" w:eastAsia="Times"/>
-          <w:color w:val="0000FF"/>
-          <w:spacing w:val="0"/>
-          <w:position w:val="0"/>
-          <w:sz w:val="24"/>
-          <w:shd w:fill="auto" w:val="clear"/>
-        </w:rPr>
-        <w:t xml:space="preserve">What should be done at heap allocation, deallocation and when the heap is accessed? Remember that you need to implement lazy allocation in your code.</w:t>
       </w:r>
     </w:p>
     <w:p>
       <w:pPr>
         <w:numPr>
           <w:ilvl w:val="0"/>
-          <w:numId w:val="12"/>
+          <w:numId w:val="15"/>
         </w:numPr>
         <w:spacing w:before="0" w:after="200" w:line="276"/>
         <w:ind w:right="0" w:left="720" w:hanging="360"/>
@@ -770,104 +844,189 @@
           <w:sz w:val="24"/>
           <w:shd w:fill="auto" w:val="clear"/>
         </w:rPr>
-        <w:t xml:space="preserve">At allocation of heap, we will be using the first-fit policy to find the first free virtual page(s) in the virtual address space to fit the number of bytes desired of the process calling. When the virtual pages are allocateed, page table entries are added to the corresponding page table. In deallocation, the frames of the free frame space that are used by the heap being deallocated must be released. This also means the page table and, if necessary, the page directory should be updated to reflect the deallocation. Due to lazy allocation, when the heap is first accessed is the point when physical space is reserved for the heap. This is done by aquiring Free Frame Space that can hold the heap. If the heap has not been allocated before this access, a segmentation fault occurs.</w:t>
-      </w:r>
-    </w:p>
-    <w:p>
-      <w:pPr>
-        <w:spacing w:before="0" w:after="200" w:line="276"/>
-        <w:ind w:right="0" w:left="0" w:firstLine="0"/>
-        <w:jc w:val="both"/>
-        <w:rPr>
-          <w:rFonts w:ascii="Times" w:hAnsi="Times" w:cs="Times" w:eastAsia="Times"/>
-          <w:b/>
-          <w:color w:val="auto"/>
-          <w:spacing w:val="0"/>
-          <w:position w:val="0"/>
-          <w:sz w:val="24"/>
-          <w:shd w:fill="auto" w:val="clear"/>
-        </w:rPr>
-      </w:pPr>
-      <w:r>
-        <w:rPr>
-          <w:rFonts w:ascii="Times" w:hAnsi="Times" w:cs="Times" w:eastAsia="Times"/>
-          <w:b/>
-          <w:color w:val="auto"/>
-          <w:spacing w:val="0"/>
-          <w:position w:val="0"/>
-          <w:sz w:val="24"/>
-          <w:shd w:fill="auto" w:val="clear"/>
-        </w:rPr>
-        <w:t xml:space="preserve">Page Fault Handler Design</w:t>
+        <w:t xml:space="preserve">At a context switch, the CR3 register should be modified to reflect the saved CR3 of the new process.</w:t>
+      </w:r>
+    </w:p>
+    <w:p>
+      <w:pPr>
+        <w:spacing w:before="0" w:after="200" w:line="276"/>
+        <w:ind w:right="0" w:left="0" w:firstLine="0"/>
+        <w:jc w:val="both"/>
+        <w:rPr>
+          <w:rFonts w:ascii="Times" w:hAnsi="Times" w:cs="Times" w:eastAsia="Times"/>
+          <w:b/>
+          <w:color w:val="auto"/>
+          <w:spacing w:val="0"/>
+          <w:position w:val="0"/>
+          <w:sz w:val="24"/>
+          <w:shd w:fill="auto" w:val="clear"/>
+        </w:rPr>
+      </w:pPr>
+      <w:r>
+        <w:rPr>
+          <w:rFonts w:ascii="Times" w:hAnsi="Times" w:cs="Times" w:eastAsia="Times"/>
+          <w:b/>
+          <w:color w:val="auto"/>
+          <w:spacing w:val="0"/>
+          <w:position w:val="0"/>
+          <w:sz w:val="24"/>
+          <w:shd w:fill="auto" w:val="clear"/>
+        </w:rPr>
+        <w:t xml:space="preserve">Heap allocation, deallocation and access</w:t>
+      </w:r>
+    </w:p>
+    <w:p>
+      <w:pPr>
+        <w:spacing w:before="0" w:after="200" w:line="276"/>
+        <w:ind w:right="0" w:left="0" w:firstLine="0"/>
+        <w:jc w:val="both"/>
+        <w:rPr>
+          <w:rFonts w:ascii="Times" w:hAnsi="Times" w:cs="Times" w:eastAsia="Times"/>
+          <w:color w:val="0000FF"/>
+          <w:spacing w:val="0"/>
+          <w:position w:val="0"/>
+          <w:sz w:val="24"/>
+          <w:shd w:fill="auto" w:val="clear"/>
+        </w:rPr>
+      </w:pPr>
+      <w:r>
+        <w:rPr>
+          <w:rFonts w:ascii="Times" w:hAnsi="Times" w:cs="Times" w:eastAsia="Times"/>
+          <w:color w:val="0000FF"/>
+          <w:spacing w:val="0"/>
+          <w:position w:val="0"/>
+          <w:sz w:val="24"/>
+          <w:shd w:fill="auto" w:val="clear"/>
+        </w:rPr>
+        <w:t xml:space="preserve">What should be done at heap allocation, deallocation and when the heap is accessed? Remember that you need to implement lazy allocation in your code.</w:t>
       </w:r>
     </w:p>
     <w:p>
       <w:pPr>
         <w:numPr>
           <w:ilvl w:val="0"/>
-          <w:numId w:val="14"/>
+          <w:numId w:val="17"/>
         </w:numPr>
         <w:spacing w:before="0" w:after="200" w:line="276"/>
-        <w:ind w:right="0" w:left="360" w:hanging="360"/>
-        <w:jc w:val="both"/>
-        <w:rPr>
-          <w:rFonts w:ascii="Times" w:hAnsi="Times" w:cs="Times" w:eastAsia="Times"/>
-          <w:color w:val="0000FF"/>
-          <w:spacing w:val="0"/>
-          <w:position w:val="0"/>
-          <w:sz w:val="24"/>
-          <w:shd w:fill="auto" w:val="clear"/>
-        </w:rPr>
-      </w:pPr>
-      <w:r>
-        <w:rPr>
-          <w:rFonts w:ascii="Times" w:hAnsi="Times" w:cs="Times" w:eastAsia="Times"/>
-          <w:color w:val="0000FF"/>
-          <w:spacing w:val="0"/>
-          <w:position w:val="0"/>
-          <w:sz w:val="24"/>
-          <w:shd w:fill="auto" w:val="clear"/>
-        </w:rPr>
-        <w:t xml:space="preserve">In which circumstances will the hardware raise a page fault?</w:t>
+        <w:ind w:right="0" w:left="720" w:hanging="360"/>
+        <w:jc w:val="both"/>
+        <w:rPr>
+          <w:rFonts w:ascii="Times" w:hAnsi="Times" w:cs="Times" w:eastAsia="Times"/>
+          <w:b/>
+          <w:color w:val="auto"/>
+          <w:spacing w:val="0"/>
+          <w:position w:val="0"/>
+          <w:sz w:val="24"/>
+          <w:shd w:fill="auto" w:val="clear"/>
+        </w:rPr>
+      </w:pPr>
+      <w:r>
+        <w:rPr>
+          <w:rFonts w:ascii="Times" w:hAnsi="Times" w:cs="Times" w:eastAsia="Times"/>
+          <w:color w:val="auto"/>
+          <w:spacing w:val="0"/>
+          <w:position w:val="0"/>
+          <w:sz w:val="24"/>
+          <w:shd w:fill="auto" w:val="clear"/>
+        </w:rPr>
+        <w:t xml:space="preserve">At allocation of heap, we will be using the first-fit policy to find the first free virtual page(s) in the virtual address space to fit the number of bytes desired of the process calling. When the virtual pages are allocated, page table entries are added to the corresponding page table. In deallocation, the frames of the free frame space that are used by the heap being deallocated must be released. This also means the page table and, if necessary, the page directory should be updated to reflect the deallocation. Due to lazy allocation, when the heap is first accessed is the point when physical space is reserved for the heap. This is done by acquiring Free Frame Space that can hold the heap. If the heap has not been allocated before this access, a segmentation fault occurs.</w:t>
+      </w:r>
+    </w:p>
+    <w:p>
+      <w:pPr>
+        <w:spacing w:before="0" w:after="200" w:line="276"/>
+        <w:ind w:right="0" w:left="0" w:firstLine="0"/>
+        <w:jc w:val="both"/>
+        <w:rPr>
+          <w:rFonts w:ascii="Times" w:hAnsi="Times" w:cs="Times" w:eastAsia="Times"/>
+          <w:b/>
+          <w:color w:val="auto"/>
+          <w:spacing w:val="0"/>
+          <w:position w:val="0"/>
+          <w:sz w:val="24"/>
+          <w:shd w:fill="auto" w:val="clear"/>
+        </w:rPr>
+      </w:pPr>
+      <w:r>
+        <w:rPr>
+          <w:rFonts w:ascii="Times" w:hAnsi="Times" w:cs="Times" w:eastAsia="Times"/>
+          <w:b/>
+          <w:color w:val="auto"/>
+          <w:spacing w:val="0"/>
+          <w:position w:val="0"/>
+          <w:sz w:val="24"/>
+          <w:shd w:fill="auto" w:val="clear"/>
+        </w:rPr>
+        <w:t xml:space="preserve">Page Fault Handler Design</w:t>
       </w:r>
     </w:p>
     <w:p>
       <w:pPr>
         <w:numPr>
           <w:ilvl w:val="0"/>
-          <w:numId w:val="14"/>
+          <w:numId w:val="19"/>
         </w:numPr>
         <w:spacing w:before="0" w:after="200" w:line="276"/>
-        <w:ind w:right="0" w:left="720" w:hanging="360"/>
-        <w:jc w:val="both"/>
-        <w:rPr>
-          <w:rFonts w:ascii="Times" w:hAnsi="Times" w:cs="Times" w:eastAsia="Times"/>
-          <w:color w:val="0000FF"/>
-          <w:spacing w:val="0"/>
-          <w:position w:val="0"/>
-          <w:sz w:val="24"/>
-          <w:shd w:fill="auto" w:val="clear"/>
-        </w:rPr>
-      </w:pPr>
-      <w:r>
-        <w:rPr>
-          <w:rFonts w:ascii="Times" w:hAnsi="Times" w:cs="Times" w:eastAsia="Times"/>
-          <w:color w:val="auto"/>
-          <w:spacing w:val="0"/>
-          <w:position w:val="0"/>
-          <w:sz w:val="24"/>
-          <w:shd w:fill="auto" w:val="clear"/>
-        </w:rPr>
-        <w:t xml:space="preserve">Page faults will be raised when trying to access a valid page table entry that is not currently present in memory.</w:t>
+        <w:ind w:right="0" w:left="360" w:hanging="360"/>
+        <w:jc w:val="both"/>
+        <w:rPr>
+          <w:rFonts w:ascii="Times" w:hAnsi="Times" w:cs="Times" w:eastAsia="Times"/>
+          <w:color w:val="0000FF"/>
+          <w:spacing w:val="0"/>
+          <w:position w:val="0"/>
+          <w:sz w:val="24"/>
+          <w:shd w:fill="auto" w:val="clear"/>
+        </w:rPr>
+      </w:pPr>
+      <w:r>
+        <w:rPr>
+          <w:rFonts w:ascii="Times" w:hAnsi="Times" w:cs="Times" w:eastAsia="Times"/>
+          <w:color w:val="0000FF"/>
+          <w:spacing w:val="0"/>
+          <w:position w:val="0"/>
+          <w:sz w:val="24"/>
+          <w:shd w:fill="auto" w:val="clear"/>
+        </w:rPr>
+        <w:t xml:space="preserve">In which circumstances will the hardware raise a page fault?</w:t>
       </w:r>
     </w:p>
     <w:p>
       <w:pPr>
         <w:numPr>
           <w:ilvl w:val="0"/>
-          <w:numId w:val="14"/>
+          <w:numId w:val="19"/>
         </w:numPr>
         <w:spacing w:before="0" w:after="200" w:line="276"/>
+        <w:ind w:right="0" w:left="720" w:hanging="360"/>
+        <w:jc w:val="both"/>
+        <w:rPr>
+          <w:rFonts w:ascii="Times" w:hAnsi="Times" w:cs="Times" w:eastAsia="Times"/>
+          <w:color w:val="0000FF"/>
+          <w:spacing w:val="0"/>
+          <w:position w:val="0"/>
+          <w:sz w:val="24"/>
+          <w:shd w:fill="auto" w:val="clear"/>
+        </w:rPr>
+      </w:pPr>
+      <w:r>
+        <w:rPr>
+          <w:rFonts w:ascii="Times" w:hAnsi="Times" w:cs="Times" w:eastAsia="Times"/>
+          <w:color w:val="auto"/>
+          <w:spacing w:val="0"/>
+          <w:position w:val="0"/>
+          <w:sz w:val="24"/>
+          <w:shd w:fill="auto" w:val="clear"/>
+        </w:rPr>
+        <w:t xml:space="preserve">Page faults will be raised when trying to access a page table entry that is not currently present in memory. </w:t>
+      </w:r>
+    </w:p>
+    <w:p>
+      <w:pPr>
+        <w:numPr>
+          <w:ilvl w:val="0"/>
+          <w:numId w:val="19"/>
+        </w:numPr>
+        <w:spacing w:before="0" w:after="200" w:line="276"/>
         <w:ind w:right="0" w:left="360" w:hanging="360"/>
         <w:jc w:val="both"/>
         <w:rPr>
@@ -889,6 +1048,36 @@
           <w:shd w:fill="auto" w:val="clear"/>
         </w:rPr>
         <w:t xml:space="preserve">What operations should be performed by the page fault handler depending on the circumstances under which it is invoked?</w:t>
+      </w:r>
+    </w:p>
+    <w:p>
+      <w:pPr>
+        <w:numPr>
+          <w:ilvl w:val="0"/>
+          <w:numId w:val="19"/>
+        </w:numPr>
+        <w:spacing w:before="0" w:after="200" w:line="276"/>
+        <w:ind w:right="0" w:left="720" w:hanging="360"/>
+        <w:jc w:val="both"/>
+        <w:rPr>
+          <w:rFonts w:ascii="Times" w:hAnsi="Times" w:cs="Times" w:eastAsia="Times"/>
+          <w:color w:val="0000FF"/>
+          <w:spacing w:val="0"/>
+          <w:position w:val="0"/>
+          <w:sz w:val="24"/>
+          <w:shd w:fill="auto" w:val="clear"/>
+        </w:rPr>
+      </w:pPr>
+      <w:r>
+        <w:rPr>
+          <w:rFonts w:ascii="Times" w:hAnsi="Times" w:cs="Times" w:eastAsia="Times"/>
+          <w:color w:val="auto"/>
+          <w:spacing w:val="0"/>
+          <w:position w:val="0"/>
+          <w:sz w:val="24"/>
+          <w:shd w:fill="auto" w:val="clear"/>
+        </w:rPr>
+        <w:t xml:space="preserve">The page fault handler should allocate a physical frame and set the present bit to 1. The CR3 register should be first set to point to the system page table in the handler, then reset it the CR3 to point again to the PDBR of the process that invoked the page fault. The page fault handler will be invoked whether the valid bit is set or not, so it will also distinguish between a situation where the will be an allocation and a situation that should kill the process due to a segmentation fault. </w:t>
       </w:r>
     </w:p>
     <w:p>
@@ -993,22 +1182,32 @@
       <w:lvlText w:val="•"/>
     </w:lvl>
   </w:abstractNum>
-  <w:num w:numId="3">
+  <w:abstractNum w:abstractNumId="36">
+    <w:lvl w:ilvl="0">
+      <w:start w:val="1"/>
+      <w:numFmt w:val="bullet"/>
+      <w:lvlText w:val="•"/>
+    </w:lvl>
+  </w:abstractNum>
+  <w:num w:numId="5">
+    <w:abstractNumId w:val="36"/>
+  </w:num>
+  <w:num w:numId="9">
     <w:abstractNumId w:val="30"/>
   </w:num>
-  <w:num w:numId="6">
+  <w:num w:numId="11">
     <w:abstractNumId w:val="24"/>
   </w:num>
-  <w:num w:numId="8">
+  <w:num w:numId="13">
     <w:abstractNumId w:val="18"/>
   </w:num>
-  <w:num w:numId="10">
+  <w:num w:numId="15">
     <w:abstractNumId w:val="12"/>
   </w:num>
-  <w:num w:numId="12">
+  <w:num w:numId="17">
     <w:abstractNumId w:val="6"/>
   </w:num>
-  <w:num w:numId="14">
+  <w:num w:numId="19">
     <w:abstractNumId w:val="0"/>
   </w:num>
 </w:numbering>

</xml_diff>